<commit_message>
Network fundamentals and OOPS
</commit_message>
<xml_diff>
--- a/IT_Fundamentals/Linux.docx
+++ b/IT_Fundamentals/Linux.docx
@@ -116,25 +116,14 @@
           <w:lang w:val="en-US"/>
         </w:rPr>
       </w:pPr>
-      <w:proofErr w:type="gramStart"/>
-      <w:r>
-        <w:rPr>
-          <w:rFonts w:ascii="Candara" w:hAnsi="Candara"/>
-          <w:sz w:val="28"/>
-          <w:szCs w:val="28"/>
-          <w:lang w:val="en-US"/>
-        </w:rPr>
-        <w:t>Its  a</w:t>
-      </w:r>
-      <w:proofErr w:type="gramEnd"/>
-      <w:r>
-        <w:rPr>
-          <w:rFonts w:ascii="Candara" w:hAnsi="Candara"/>
-          <w:sz w:val="28"/>
-          <w:szCs w:val="28"/>
-          <w:lang w:val="en-US"/>
-        </w:rPr>
-        <w:t xml:space="preserve"> CUI/ GUI based OS</w:t>
+      <w:r>
+        <w:rPr>
+          <w:rFonts w:ascii="Candara" w:hAnsi="Candara"/>
+          <w:sz w:val="28"/>
+          <w:szCs w:val="28"/>
+          <w:lang w:val="en-US"/>
+        </w:rPr>
+        <w:t>Its  a CUI/ GUI based OS</w:t>
       </w:r>
     </w:p>
     <w:p>
@@ -389,30 +378,18 @@
           <w:szCs w:val="28"/>
           <w:lang w:val="en-US"/>
         </w:rPr>
-        <w:t xml:space="preserve">Linux </w:t>
-      </w:r>
-      <w:proofErr w:type="spellStart"/>
-      <w:r>
-        <w:rPr>
-          <w:rFonts w:ascii="Candara" w:hAnsi="Candara"/>
-          <w:sz w:val="28"/>
-          <w:szCs w:val="28"/>
-          <w:lang w:val="en-US"/>
-        </w:rPr>
-        <w:t>Architectutre</w:t>
-      </w:r>
-      <w:proofErr w:type="spellEnd"/>
-    </w:p>
-    <w:p>
-      <w:pPr>
-        <w:rPr>
-          <w:rFonts w:ascii="Candara" w:hAnsi="Candara"/>
-          <w:sz w:val="28"/>
-          <w:szCs w:val="28"/>
-          <w:lang w:val="en-US"/>
-        </w:rPr>
-      </w:pPr>
-      <w:proofErr w:type="spellStart"/>
+        <w:t>Linux Architectutre</w:t>
+      </w:r>
+    </w:p>
+    <w:p>
+      <w:pPr>
+        <w:rPr>
+          <w:rFonts w:ascii="Candara" w:hAnsi="Candara"/>
+          <w:sz w:val="28"/>
+          <w:szCs w:val="28"/>
+          <w:lang w:val="en-US"/>
+        </w:rPr>
+      </w:pPr>
       <w:r>
         <w:rPr>
           <w:rFonts w:ascii="Candara" w:hAnsi="Candara"/>
@@ -422,7 +399,6 @@
         </w:rPr>
         <w:t>Kernal</w:t>
       </w:r>
-      <w:proofErr w:type="spellEnd"/>
     </w:p>
     <w:p>
       <w:pPr>
@@ -547,27 +523,7 @@
           <w:szCs w:val="28"/>
           <w:lang w:val="en-US"/>
         </w:rPr>
-        <w:t>&gt;</w:t>
-      </w:r>
-      <w:proofErr w:type="spellStart"/>
-      <w:r>
-        <w:rPr>
-          <w:rFonts w:ascii="Candara" w:hAnsi="Candara"/>
-          <w:sz w:val="28"/>
-          <w:szCs w:val="28"/>
-          <w:lang w:val="en-US"/>
-        </w:rPr>
-        <w:t>pwd</w:t>
-      </w:r>
-      <w:proofErr w:type="spellEnd"/>
-      <w:r>
-        <w:rPr>
-          <w:rFonts w:ascii="Candara" w:hAnsi="Candara"/>
-          <w:sz w:val="28"/>
-          <w:szCs w:val="28"/>
-          <w:lang w:val="en-US"/>
-        </w:rPr>
-        <w:t xml:space="preserve"> </w:t>
+        <w:t xml:space="preserve">&gt;pwd </w:t>
       </w:r>
       <w:r>
         <w:rPr>
@@ -604,27 +560,7 @@
           <w:szCs w:val="28"/>
           <w:lang w:val="en-US"/>
         </w:rPr>
-        <w:t>&gt;</w:t>
-      </w:r>
-      <w:proofErr w:type="spellStart"/>
-      <w:r>
-        <w:rPr>
-          <w:rFonts w:ascii="Candara" w:hAnsi="Candara"/>
-          <w:sz w:val="28"/>
-          <w:szCs w:val="28"/>
-          <w:lang w:val="en-US"/>
-        </w:rPr>
-        <w:t>su</w:t>
-      </w:r>
-      <w:proofErr w:type="spellEnd"/>
-      <w:r>
-        <w:rPr>
-          <w:rFonts w:ascii="Candara" w:hAnsi="Candara"/>
-          <w:sz w:val="28"/>
-          <w:szCs w:val="28"/>
-          <w:lang w:val="en-US"/>
-        </w:rPr>
-        <w:t xml:space="preserve"> </w:t>
+        <w:t xml:space="preserve">&gt;su </w:t>
       </w:r>
       <w:r>
         <w:rPr>
@@ -780,19 +716,8 @@
           <w:szCs w:val="28"/>
           <w:lang w:val="en-US"/>
         </w:rPr>
-        <w:t>&gt;cd</w:t>
-      </w:r>
-      <w:proofErr w:type="gramStart"/>
-      <w:r>
-        <w:rPr>
-          <w:rFonts w:ascii="Candara" w:hAnsi="Candara"/>
-          <w:sz w:val="28"/>
-          <w:szCs w:val="28"/>
-          <w:lang w:val="en-US"/>
-        </w:rPr>
-        <w:t xml:space="preserve"> ..</w:t>
-      </w:r>
-      <w:proofErr w:type="gramEnd"/>
+        <w:t>&gt;cd ..</w:t>
+      </w:r>
     </w:p>
     <w:p>
       <w:pPr>
@@ -815,19 +740,8 @@
           <w:szCs w:val="28"/>
           <w:lang w:val="en-US"/>
         </w:rPr>
-        <w:t xml:space="preserve">&gt;cd </w:t>
-      </w:r>
-      <w:proofErr w:type="spellStart"/>
-      <w:r>
-        <w:rPr>
-          <w:rFonts w:ascii="Candara" w:hAnsi="Candara"/>
-          <w:sz w:val="28"/>
-          <w:szCs w:val="28"/>
-          <w:lang w:val="en-US"/>
-        </w:rPr>
-        <w:t>foldername</w:t>
-      </w:r>
-      <w:proofErr w:type="spellEnd"/>
+        <w:t>&gt;cd foldername</w:t>
+      </w:r>
     </w:p>
     <w:p>
       <w:pPr>
@@ -1015,21 +929,417 @@
           <w:szCs w:val="28"/>
           <w:lang w:val="en-US"/>
         </w:rPr>
-        <w:t xml:space="preserve">touch </w:t>
-      </w:r>
-      <w:proofErr w:type="spellStart"/>
-      <w:proofErr w:type="gramStart"/>
-      <w:r>
-        <w:rPr>
-          <w:rFonts w:ascii="Candara" w:hAnsi="Candara"/>
-          <w:sz w:val="28"/>
-          <w:szCs w:val="28"/>
-          <w:lang w:val="en-US"/>
-        </w:rPr>
-        <w:t>filename.extension</w:t>
-      </w:r>
-      <w:proofErr w:type="spellEnd"/>
-      <w:proofErr w:type="gramEnd"/>
+        <w:t xml:space="preserve">touch filename.extension </w:t>
+      </w:r>
+      <w:r>
+        <w:rPr>
+          <w:rFonts w:ascii="Candara" w:hAnsi="Candara"/>
+          <w:sz w:val="28"/>
+          <w:szCs w:val="28"/>
+          <w:lang w:val="en-US"/>
+        </w:rPr>
+        <w:sym w:font="Wingdings" w:char="F0E0"/>
+      </w:r>
+      <w:r>
+        <w:rPr>
+          <w:rFonts w:ascii="Candara" w:hAnsi="Candara"/>
+          <w:sz w:val="28"/>
+          <w:szCs w:val="28"/>
+          <w:lang w:val="en-US"/>
+        </w:rPr>
+        <w:t xml:space="preserve"> create a file</w:t>
+      </w:r>
+    </w:p>
+    <w:p>
+      <w:pPr>
+        <w:pStyle w:val="ListParagraph"/>
+        <w:rPr>
+          <w:rFonts w:ascii="Candara" w:hAnsi="Candara"/>
+          <w:sz w:val="28"/>
+          <w:szCs w:val="28"/>
+          <w:lang w:val="en-US"/>
+        </w:rPr>
+      </w:pPr>
+      <w:r>
+        <w:rPr>
+          <w:rFonts w:ascii="Candara" w:hAnsi="Candara"/>
+          <w:sz w:val="28"/>
+          <w:szCs w:val="28"/>
+          <w:lang w:val="en-US"/>
+        </w:rPr>
+        <w:t xml:space="preserve">&gt;cat &gt; filename </w:t>
+      </w:r>
+      <w:r>
+        <w:rPr>
+          <w:rFonts w:ascii="Candara" w:hAnsi="Candara"/>
+          <w:sz w:val="28"/>
+          <w:szCs w:val="28"/>
+          <w:lang w:val="en-US"/>
+        </w:rPr>
+        <w:sym w:font="Wingdings" w:char="F0E0"/>
+      </w:r>
+      <w:r>
+        <w:rPr>
+          <w:rFonts w:ascii="Candara" w:hAnsi="Candara"/>
+          <w:sz w:val="28"/>
+          <w:szCs w:val="28"/>
+          <w:lang w:val="en-US"/>
+        </w:rPr>
+        <w:t xml:space="preserve"> create a text file</w:t>
+      </w:r>
+    </w:p>
+    <w:p>
+      <w:pPr>
+        <w:pStyle w:val="ListParagraph"/>
+        <w:rPr>
+          <w:rFonts w:ascii="Candara" w:hAnsi="Candara"/>
+          <w:sz w:val="28"/>
+          <w:szCs w:val="28"/>
+          <w:lang w:val="en-US"/>
+        </w:rPr>
+      </w:pPr>
+      <w:r>
+        <w:rPr>
+          <w:rFonts w:ascii="Candara" w:hAnsi="Candara"/>
+          <w:sz w:val="28"/>
+          <w:szCs w:val="28"/>
+          <w:lang w:val="en-US"/>
+        </w:rPr>
+        <w:t xml:space="preserve">&gt;ctrl +d  </w:t>
+      </w:r>
+      <w:r>
+        <w:rPr>
+          <w:rFonts w:ascii="Candara" w:hAnsi="Candara"/>
+          <w:sz w:val="28"/>
+          <w:szCs w:val="28"/>
+          <w:lang w:val="en-US"/>
+        </w:rPr>
+        <w:sym w:font="Wingdings" w:char="F0E0"/>
+      </w:r>
+      <w:r>
+        <w:rPr>
+          <w:rFonts w:ascii="Candara" w:hAnsi="Candara"/>
+          <w:sz w:val="28"/>
+          <w:szCs w:val="28"/>
+          <w:lang w:val="en-US"/>
+        </w:rPr>
+        <w:t xml:space="preserve"> save the file</w:t>
+      </w:r>
+    </w:p>
+    <w:p>
+      <w:pPr>
+        <w:pStyle w:val="ListParagraph"/>
+        <w:rPr>
+          <w:rFonts w:ascii="Candara" w:hAnsi="Candara"/>
+          <w:sz w:val="28"/>
+          <w:szCs w:val="28"/>
+          <w:lang w:val="en-US"/>
+        </w:rPr>
+      </w:pPr>
+      <w:r>
+        <w:rPr>
+          <w:rFonts w:ascii="Candara" w:hAnsi="Candara"/>
+          <w:sz w:val="28"/>
+          <w:szCs w:val="28"/>
+          <w:lang w:val="en-US"/>
+        </w:rPr>
+        <w:t xml:space="preserve">&gt;cat filename.ext  </w:t>
+      </w:r>
+      <w:r>
+        <w:rPr>
+          <w:rFonts w:ascii="Candara" w:hAnsi="Candara"/>
+          <w:sz w:val="28"/>
+          <w:szCs w:val="28"/>
+          <w:lang w:val="en-US"/>
+        </w:rPr>
+        <w:sym w:font="Wingdings" w:char="F0E0"/>
+      </w:r>
+      <w:r>
+        <w:rPr>
+          <w:rFonts w:ascii="Candara" w:hAnsi="Candara"/>
+          <w:sz w:val="28"/>
+          <w:szCs w:val="28"/>
+          <w:lang w:val="en-US"/>
+        </w:rPr>
+        <w:t xml:space="preserve"> to check the content in a file</w:t>
+      </w:r>
+    </w:p>
+    <w:p>
+      <w:pPr>
+        <w:pStyle w:val="ListParagraph"/>
+        <w:rPr>
+          <w:rFonts w:ascii="Candara" w:hAnsi="Candara"/>
+          <w:sz w:val="28"/>
+          <w:szCs w:val="28"/>
+          <w:lang w:val="en-US"/>
+        </w:rPr>
+      </w:pPr>
+      <w:r>
+        <w:rPr>
+          <w:rFonts w:ascii="Candara" w:hAnsi="Candara"/>
+          <w:sz w:val="28"/>
+          <w:szCs w:val="28"/>
+          <w:lang w:val="en-US"/>
+        </w:rPr>
+        <w:t xml:space="preserve">&gt;mkdir </w:t>
+      </w:r>
+      <w:r>
+        <w:rPr>
+          <w:rFonts w:ascii="Candara" w:hAnsi="Candara"/>
+          <w:sz w:val="28"/>
+          <w:szCs w:val="28"/>
+          <w:lang w:val="en-US"/>
+        </w:rPr>
+        <w:sym w:font="Wingdings" w:char="F0E0"/>
+      </w:r>
+      <w:r>
+        <w:rPr>
+          <w:rFonts w:ascii="Candara" w:hAnsi="Candara"/>
+          <w:sz w:val="28"/>
+          <w:szCs w:val="28"/>
+          <w:lang w:val="en-US"/>
+        </w:rPr>
+        <w:t xml:space="preserve"> create a folder/directory</w:t>
+      </w:r>
+    </w:p>
+    <w:p>
+      <w:pPr>
+        <w:pStyle w:val="ListParagraph"/>
+        <w:rPr>
+          <w:rFonts w:ascii="Candara" w:hAnsi="Candara"/>
+          <w:sz w:val="28"/>
+          <w:szCs w:val="28"/>
+          <w:lang w:val="en-US"/>
+        </w:rPr>
+      </w:pPr>
+      <w:r>
+        <w:rPr>
+          <w:rFonts w:ascii="Candara" w:hAnsi="Candara"/>
+          <w:sz w:val="28"/>
+          <w:szCs w:val="28"/>
+          <w:lang w:val="en-US"/>
+        </w:rPr>
+        <w:t>&gt; cp filename</w:t>
+      </w:r>
+      <w:r>
+        <w:rPr>
+          <w:rFonts w:ascii="Candara" w:hAnsi="Candara"/>
+          <w:sz w:val="28"/>
+          <w:szCs w:val="28"/>
+          <w:lang w:val="en-US"/>
+        </w:rPr>
+        <w:t>.ext  ./foldername  (./ for same folder)</w:t>
+      </w:r>
+    </w:p>
+    <w:p>
+      <w:pPr>
+        <w:pStyle w:val="ListParagraph"/>
+        <w:rPr>
+          <w:rFonts w:ascii="Candara" w:hAnsi="Candara"/>
+          <w:sz w:val="28"/>
+          <w:szCs w:val="28"/>
+          <w:lang w:val="en-US"/>
+        </w:rPr>
+      </w:pPr>
+      <w:r>
+        <w:rPr>
+          <w:rFonts w:ascii="Candara" w:hAnsi="Candara"/>
+          <w:sz w:val="28"/>
+          <w:szCs w:val="28"/>
+          <w:lang w:val="en-US"/>
+        </w:rPr>
+        <w:t>&gt;cp cp filename.ext  ../foldername  (../ one folder back)</w:t>
+      </w:r>
+    </w:p>
+    <w:p>
+      <w:pPr>
+        <w:pStyle w:val="ListParagraph"/>
+        <w:rPr>
+          <w:rFonts w:ascii="Candara" w:hAnsi="Candara"/>
+          <w:sz w:val="28"/>
+          <w:szCs w:val="28"/>
+          <w:lang w:val="en-US"/>
+        </w:rPr>
+      </w:pPr>
+      <w:r>
+        <w:rPr>
+          <w:rFonts w:ascii="Candara" w:hAnsi="Candara"/>
+          <w:sz w:val="28"/>
+          <w:szCs w:val="28"/>
+          <w:lang w:val="en-US"/>
+        </w:rPr>
+        <w:t xml:space="preserve">&gt;mv oldfilename.ext  newfilename.ext </w:t>
+      </w:r>
+      <w:r>
+        <w:rPr>
+          <w:rFonts w:ascii="Candara" w:hAnsi="Candara"/>
+          <w:sz w:val="28"/>
+          <w:szCs w:val="28"/>
+          <w:lang w:val="en-US"/>
+        </w:rPr>
+        <w:sym w:font="Wingdings" w:char="F0E0"/>
+      </w:r>
+      <w:r>
+        <w:rPr>
+          <w:rFonts w:ascii="Candara" w:hAnsi="Candara"/>
+          <w:sz w:val="28"/>
+          <w:szCs w:val="28"/>
+          <w:lang w:val="en-US"/>
+        </w:rPr>
+        <w:t xml:space="preserve"> To rename file</w:t>
+      </w:r>
+    </w:p>
+    <w:p>
+      <w:pPr>
+        <w:pStyle w:val="ListParagraph"/>
+        <w:rPr>
+          <w:rFonts w:ascii="Candara" w:hAnsi="Candara"/>
+          <w:sz w:val="28"/>
+          <w:szCs w:val="28"/>
+          <w:lang w:val="en-US"/>
+        </w:rPr>
+      </w:pPr>
+      <w:r>
+        <w:rPr>
+          <w:rFonts w:ascii="Candara" w:hAnsi="Candara"/>
+          <w:sz w:val="28"/>
+          <w:szCs w:val="28"/>
+          <w:lang w:val="en-US"/>
+        </w:rPr>
+        <w:t xml:space="preserve">&gt;rm filename.ext </w:t>
+      </w:r>
+      <w:r>
+        <w:rPr>
+          <w:rFonts w:ascii="Candara" w:hAnsi="Candara"/>
+          <w:sz w:val="28"/>
+          <w:szCs w:val="28"/>
+          <w:lang w:val="en-US"/>
+        </w:rPr>
+        <w:sym w:font="Wingdings" w:char="F0E0"/>
+      </w:r>
+      <w:r>
+        <w:rPr>
+          <w:rFonts w:ascii="Candara" w:hAnsi="Candara"/>
+          <w:sz w:val="28"/>
+          <w:szCs w:val="28"/>
+          <w:lang w:val="en-US"/>
+        </w:rPr>
+        <w:t xml:space="preserve"> to delete a file</w:t>
+      </w:r>
+    </w:p>
+    <w:p>
+      <w:pPr>
+        <w:pStyle w:val="ListParagraph"/>
+        <w:rPr>
+          <w:rFonts w:ascii="Candara" w:hAnsi="Candara"/>
+          <w:sz w:val="28"/>
+          <w:szCs w:val="28"/>
+          <w:lang w:val="en-US"/>
+        </w:rPr>
+      </w:pPr>
+      <w:r>
+        <w:rPr>
+          <w:rFonts w:ascii="Candara" w:hAnsi="Candara"/>
+          <w:sz w:val="28"/>
+          <w:szCs w:val="28"/>
+          <w:lang w:val="en-US"/>
+        </w:rPr>
+        <w:t xml:space="preserve">&gt;rmdir foldername </w:t>
+      </w:r>
+      <w:r>
+        <w:rPr>
+          <w:rFonts w:ascii="Candara" w:hAnsi="Candara"/>
+          <w:sz w:val="28"/>
+          <w:szCs w:val="28"/>
+          <w:lang w:val="en-US"/>
+        </w:rPr>
+        <w:sym w:font="Wingdings" w:char="F0E0"/>
+      </w:r>
+      <w:r>
+        <w:rPr>
+          <w:rFonts w:ascii="Candara" w:hAnsi="Candara"/>
+          <w:sz w:val="28"/>
+          <w:szCs w:val="28"/>
+          <w:lang w:val="en-US"/>
+        </w:rPr>
+        <w:t xml:space="preserve"> to delete a folder</w:t>
+      </w:r>
+    </w:p>
+    <w:p>
+      <w:pPr>
+        <w:pStyle w:val="ListParagraph"/>
+        <w:rPr>
+          <w:rFonts w:ascii="Candara" w:hAnsi="Candara"/>
+          <w:sz w:val="28"/>
+          <w:szCs w:val="28"/>
+          <w:lang w:val="en-US"/>
+        </w:rPr>
+      </w:pPr>
+      <w:r>
+        <w:rPr>
+          <w:rFonts w:ascii="Candara" w:hAnsi="Candara"/>
+          <w:sz w:val="28"/>
+          <w:szCs w:val="28"/>
+          <w:lang w:val="en-US"/>
+        </w:rPr>
+        <w:t xml:space="preserve">&gt;rm -R foldername </w:t>
+      </w:r>
+      <w:r>
+        <w:rPr>
+          <w:rFonts w:ascii="Candara" w:hAnsi="Candara"/>
+          <w:sz w:val="28"/>
+          <w:szCs w:val="28"/>
+          <w:lang w:val="en-US"/>
+        </w:rPr>
+        <w:sym w:font="Wingdings" w:char="F0E0"/>
+      </w:r>
+      <w:r>
+        <w:rPr>
+          <w:rFonts w:ascii="Candara" w:hAnsi="Candara"/>
+          <w:sz w:val="28"/>
+          <w:szCs w:val="28"/>
+          <w:lang w:val="en-US"/>
+        </w:rPr>
+        <w:t xml:space="preserve"> delete the folder even the if it has subfolders and files</w:t>
+      </w:r>
+    </w:p>
+    <w:p>
+      <w:pPr>
+        <w:pStyle w:val="ListParagraph"/>
+        <w:rPr>
+          <w:rFonts w:ascii="Candara" w:hAnsi="Candara"/>
+          <w:sz w:val="28"/>
+          <w:szCs w:val="28"/>
+          <w:lang w:val="en-US"/>
+        </w:rPr>
+      </w:pPr>
+      <w:r>
+        <w:rPr>
+          <w:rFonts w:ascii="Candara" w:hAnsi="Candara"/>
+          <w:sz w:val="28"/>
+          <w:szCs w:val="28"/>
+          <w:lang w:val="en-US"/>
+        </w:rPr>
+        <w:t xml:space="preserve">&gt; cd Natwest\ demo/ </w:t>
+      </w:r>
+      <w:r>
+        <w:rPr>
+          <w:rFonts w:ascii="Candara" w:hAnsi="Candara"/>
+          <w:sz w:val="28"/>
+          <w:szCs w:val="28"/>
+          <w:lang w:val="en-US"/>
+        </w:rPr>
+        <w:sym w:font="Wingdings" w:char="F0E0"/>
+      </w:r>
+      <w:r>
+        <w:rPr>
+          <w:rFonts w:ascii="Candara" w:hAnsi="Candara"/>
+          <w:sz w:val="28"/>
+          <w:szCs w:val="28"/>
+          <w:lang w:val="en-US"/>
+        </w:rPr>
+        <w:t xml:space="preserve"> to navigate to a folder that has named using space. (Natwest demo)</w:t>
+      </w:r>
       <w:r>
         <w:rPr>
           <w:rFonts w:ascii="Candara" w:hAnsi="Candara"/>
@@ -1039,6 +1349,35 @@
         </w:rPr>
         <w:t xml:space="preserve"> </w:t>
       </w:r>
+    </w:p>
+    <w:p>
+      <w:pPr>
+        <w:pStyle w:val="ListParagraph"/>
+        <w:rPr>
+          <w:rFonts w:ascii="Candara" w:hAnsi="Candara"/>
+          <w:sz w:val="28"/>
+          <w:szCs w:val="28"/>
+          <w:lang w:val="en-US"/>
+        </w:rPr>
+      </w:pPr>
+      <w:r>
+        <w:rPr>
+          <w:rFonts w:ascii="Candara" w:hAnsi="Candara"/>
+          <w:sz w:val="28"/>
+          <w:szCs w:val="28"/>
+          <w:lang w:val="en-US"/>
+        </w:rPr>
+        <w:t xml:space="preserve">&gt; find </w:t>
+      </w:r>
+      <w:r>
+        <w:rPr>
+          <w:rFonts w:ascii="Candara" w:hAnsi="Candara"/>
+          <w:sz w:val="28"/>
+          <w:szCs w:val="28"/>
+          <w:lang w:val="en-US"/>
+        </w:rPr>
+        <w:t xml:space="preserve">. -name  filename.ext  </w:t>
+      </w:r>
       <w:r>
         <w:rPr>
           <w:rFonts w:ascii="Candara" w:hAnsi="Candara"/>
@@ -1055,27 +1394,27 @@
           <w:szCs w:val="28"/>
           <w:lang w:val="en-US"/>
         </w:rPr>
-        <w:t xml:space="preserve"> create a file</w:t>
-      </w:r>
-    </w:p>
-    <w:p>
-      <w:pPr>
-        <w:pStyle w:val="ListParagraph"/>
-        <w:rPr>
-          <w:rFonts w:ascii="Candara" w:hAnsi="Candara"/>
-          <w:sz w:val="28"/>
-          <w:szCs w:val="28"/>
-          <w:lang w:val="en-US"/>
-        </w:rPr>
-      </w:pPr>
-      <w:r>
-        <w:rPr>
-          <w:rFonts w:ascii="Candara" w:hAnsi="Candara"/>
-          <w:sz w:val="28"/>
-          <w:szCs w:val="28"/>
-          <w:lang w:val="en-US"/>
-        </w:rPr>
-        <w:t xml:space="preserve">&gt;cat &gt; filename </w:t>
+        <w:t xml:space="preserve"> searching the file (. - path)</w:t>
+      </w:r>
+    </w:p>
+    <w:p>
+      <w:pPr>
+        <w:pStyle w:val="ListParagraph"/>
+        <w:rPr>
+          <w:rFonts w:ascii="Candara" w:hAnsi="Candara"/>
+          <w:sz w:val="28"/>
+          <w:szCs w:val="28"/>
+          <w:lang w:val="en-US"/>
+        </w:rPr>
+      </w:pPr>
+      <w:r>
+        <w:rPr>
+          <w:rFonts w:ascii="Candara" w:hAnsi="Candara"/>
+          <w:sz w:val="28"/>
+          <w:szCs w:val="28"/>
+          <w:lang w:val="en-US"/>
+        </w:rPr>
+        <w:t xml:space="preserve">&gt; find . -type f -name “demo*” </w:t>
       </w:r>
       <w:r>
         <w:rPr>
@@ -1093,27 +1432,45 @@
           <w:szCs w:val="28"/>
           <w:lang w:val="en-US"/>
         </w:rPr>
-        <w:t xml:space="preserve"> create a text file</w:t>
-      </w:r>
-    </w:p>
-    <w:p>
-      <w:pPr>
-        <w:pStyle w:val="ListParagraph"/>
-        <w:rPr>
-          <w:rFonts w:ascii="Candara" w:hAnsi="Candara"/>
-          <w:sz w:val="28"/>
-          <w:szCs w:val="28"/>
-          <w:lang w:val="en-US"/>
-        </w:rPr>
-      </w:pPr>
-      <w:r>
-        <w:rPr>
-          <w:rFonts w:ascii="Candara" w:hAnsi="Candara"/>
-          <w:sz w:val="28"/>
-          <w:szCs w:val="28"/>
-          <w:lang w:val="en-US"/>
-        </w:rPr>
-        <w:t xml:space="preserve">&gt;ctrl +d  </w:t>
+        <w:t xml:space="preserve"> to search only the files starting with demo</w:t>
+      </w:r>
+    </w:p>
+    <w:p>
+      <w:pPr>
+        <w:pStyle w:val="ListParagraph"/>
+        <w:rPr>
+          <w:rFonts w:ascii="Candara" w:hAnsi="Candara"/>
+          <w:sz w:val="28"/>
+          <w:szCs w:val="28"/>
+          <w:lang w:val="en-US"/>
+        </w:rPr>
+      </w:pPr>
+      <w:r>
+        <w:rPr>
+          <w:rFonts w:ascii="Candara" w:hAnsi="Candara"/>
+          <w:sz w:val="28"/>
+          <w:szCs w:val="28"/>
+          <w:lang w:val="en-US"/>
+        </w:rPr>
+        <w:t>&gt; find . -type d</w:t>
+      </w:r>
+      <w:r>
+        <w:rPr>
+          <w:rFonts w:ascii="Candara" w:hAnsi="Candara"/>
+          <w:sz w:val="28"/>
+          <w:szCs w:val="28"/>
+          <w:lang w:val="en-US"/>
+        </w:rPr>
+        <w:t xml:space="preserve"> </w:t>
+      </w:r>
+      <w:r>
+        <w:rPr>
+          <w:rFonts w:ascii="Candara" w:hAnsi="Candara"/>
+          <w:sz w:val="28"/>
+          <w:szCs w:val="28"/>
+          <w:lang w:val="en-US"/>
+        </w:rPr>
+        <w:t xml:space="preserve">-name “demo*” </w:t>
       </w:r>
       <w:r>
         <w:rPr>
@@ -1131,7 +1488,148 @@
           <w:szCs w:val="28"/>
           <w:lang w:val="en-US"/>
         </w:rPr>
-        <w:t xml:space="preserve"> save the file</w:t>
+        <w:t xml:space="preserve"> to search only the folders starting with demo</w:t>
+      </w:r>
+    </w:p>
+    <w:p>
+      <w:pPr>
+        <w:pStyle w:val="ListParagraph"/>
+        <w:rPr>
+          <w:rFonts w:ascii="Candara" w:hAnsi="Candara"/>
+          <w:sz w:val="28"/>
+          <w:szCs w:val="28"/>
+          <w:lang w:val="en-US"/>
+        </w:rPr>
+      </w:pPr>
+      <w:r>
+        <w:rPr>
+          <w:rFonts w:ascii="Candara" w:hAnsi="Candara"/>
+          <w:sz w:val="28"/>
+          <w:szCs w:val="28"/>
+          <w:lang w:val="en-US"/>
+        </w:rPr>
+        <w:t>&gt;</w:t>
+      </w:r>
+      <w:r>
+        <w:rPr>
+          <w:rFonts w:ascii="Candara" w:hAnsi="Candara"/>
+          <w:sz w:val="28"/>
+          <w:szCs w:val="28"/>
+          <w:lang w:val="en-US"/>
+        </w:rPr>
+        <w:t xml:space="preserve"> </w:t>
+      </w:r>
+      <w:r>
+        <w:rPr>
+          <w:rFonts w:ascii="Candara" w:hAnsi="Candara"/>
+          <w:sz w:val="28"/>
+          <w:szCs w:val="28"/>
+          <w:lang w:val="en-US"/>
+        </w:rPr>
+        <w:t xml:space="preserve">find . -type d -iname “demo*” </w:t>
+      </w:r>
+      <w:r>
+        <w:rPr>
+          <w:rFonts w:ascii="Candara" w:hAnsi="Candara"/>
+          <w:sz w:val="28"/>
+          <w:szCs w:val="28"/>
+          <w:lang w:val="en-US"/>
+        </w:rPr>
+        <w:sym w:font="Wingdings" w:char="F0E0"/>
+      </w:r>
+      <w:r>
+        <w:rPr>
+          <w:rFonts w:ascii="Candara" w:hAnsi="Candara"/>
+          <w:sz w:val="28"/>
+          <w:szCs w:val="28"/>
+          <w:lang w:val="en-US"/>
+        </w:rPr>
+        <w:t xml:space="preserve"> case insensitive</w:t>
+      </w:r>
+    </w:p>
+    <w:p>
+      <w:pPr>
+        <w:pStyle w:val="ListParagraph"/>
+        <w:rPr>
+          <w:rFonts w:ascii="Candara" w:hAnsi="Candara"/>
+          <w:sz w:val="28"/>
+          <w:szCs w:val="28"/>
+          <w:lang w:val="en-US"/>
+        </w:rPr>
+      </w:pPr>
+      <w:r>
+        <w:rPr>
+          <w:rFonts w:ascii="Candara" w:hAnsi="Candara"/>
+          <w:sz w:val="28"/>
+          <w:szCs w:val="28"/>
+          <w:lang w:val="en-US"/>
+        </w:rPr>
+        <w:t xml:space="preserve">&gt; find . -mtime  -10 -size -50M </w:t>
+      </w:r>
+      <w:r>
+        <w:rPr>
+          <w:rFonts w:ascii="Candara" w:hAnsi="Candara"/>
+          <w:sz w:val="28"/>
+          <w:szCs w:val="28"/>
+          <w:lang w:val="en-US"/>
+        </w:rPr>
+        <w:sym w:font="Wingdings" w:char="F0E0"/>
+      </w:r>
+      <w:r>
+        <w:rPr>
+          <w:rFonts w:ascii="Candara" w:hAnsi="Candara"/>
+          <w:sz w:val="28"/>
+          <w:szCs w:val="28"/>
+          <w:lang w:val="en-US"/>
+        </w:rPr>
+        <w:t xml:space="preserve"> searching the file created 10 ago with size less than 50 MB</w:t>
+      </w:r>
+    </w:p>
+    <w:p>
+      <w:pPr>
+        <w:pStyle w:val="ListParagraph"/>
+        <w:rPr>
+          <w:rFonts w:ascii="Candara" w:hAnsi="Candara"/>
+          <w:sz w:val="28"/>
+          <w:szCs w:val="28"/>
+          <w:lang w:val="en-US"/>
+        </w:rPr>
+      </w:pPr>
+      <w:r>
+        <w:rPr>
+          <w:rFonts w:ascii="Candara" w:hAnsi="Candara"/>
+          <w:sz w:val="28"/>
+          <w:szCs w:val="28"/>
+          <w:lang w:val="en-US"/>
+        </w:rPr>
+        <w:t xml:space="preserve">&gt; cat filename.ext </w:t>
+      </w:r>
+      <w:r>
+        <w:rPr>
+          <w:rFonts w:ascii="Candara" w:hAnsi="Candara"/>
+          <w:sz w:val="28"/>
+          <w:szCs w:val="28"/>
+          <w:lang w:val="en-US"/>
+        </w:rPr>
+        <w:t xml:space="preserve">| wc  </w:t>
+      </w:r>
+      <w:r>
+        <w:rPr>
+          <w:rFonts w:ascii="Candara" w:hAnsi="Candara"/>
+          <w:sz w:val="28"/>
+          <w:szCs w:val="28"/>
+          <w:lang w:val="en-US"/>
+        </w:rPr>
+        <w:sym w:font="Wingdings" w:char="F0E0"/>
+      </w:r>
+      <w:r>
+        <w:rPr>
+          <w:rFonts w:ascii="Candara" w:hAnsi="Candara"/>
+          <w:sz w:val="28"/>
+          <w:szCs w:val="28"/>
+          <w:lang w:val="en-US"/>
+        </w:rPr>
+        <w:t xml:space="preserve"> gives the total count of lines, words and characters</w:t>
       </w:r>
     </w:p>
     <w:p>
@@ -1153,25 +1651,23 @@
         </w:rPr>
         <w:t xml:space="preserve">&gt;cat </w:t>
       </w:r>
-      <w:proofErr w:type="spellStart"/>
-      <w:r>
-        <w:rPr>
-          <w:rFonts w:ascii="Candara" w:hAnsi="Candara"/>
-          <w:sz w:val="28"/>
-          <w:szCs w:val="28"/>
-          <w:lang w:val="en-US"/>
-        </w:rPr>
-        <w:t>filename.ext</w:t>
-      </w:r>
-      <w:proofErr w:type="spellEnd"/>
-      <w:r>
-        <w:rPr>
-          <w:rFonts w:ascii="Candara" w:hAnsi="Candara"/>
-          <w:sz w:val="28"/>
-          <w:szCs w:val="28"/>
-          <w:lang w:val="en-US"/>
-        </w:rPr>
-        <w:t xml:space="preserve">  </w:t>
+      <w:r>
+        <w:rPr>
+          <w:rFonts w:ascii="Candara" w:hAnsi="Candara"/>
+          <w:sz w:val="28"/>
+          <w:szCs w:val="28"/>
+          <w:lang w:val="en-US"/>
+        </w:rPr>
+        <w:t xml:space="preserve">filename.ext | wc  </w:t>
+      </w:r>
+      <w:r>
+        <w:rPr>
+          <w:rFonts w:ascii="Candara" w:hAnsi="Candara"/>
+          <w:sz w:val="28"/>
+          <w:szCs w:val="28"/>
+          <w:lang w:val="en-US"/>
+        </w:rPr>
+        <w:t xml:space="preserve">-w </w:t>
       </w:r>
       <w:r>
         <w:rPr>
@@ -1189,39 +1685,93 @@
           <w:szCs w:val="28"/>
           <w:lang w:val="en-US"/>
         </w:rPr>
-        <w:t xml:space="preserve"> to check the content in a file</w:t>
-      </w:r>
-    </w:p>
-    <w:p>
-      <w:pPr>
-        <w:pStyle w:val="ListParagraph"/>
-        <w:rPr>
-          <w:rFonts w:ascii="Candara" w:hAnsi="Candara"/>
-          <w:sz w:val="28"/>
-          <w:szCs w:val="28"/>
-          <w:lang w:val="en-US"/>
-        </w:rPr>
-      </w:pPr>
-      <w:r>
-        <w:rPr>
-          <w:rFonts w:ascii="Candara" w:hAnsi="Candara"/>
-          <w:sz w:val="28"/>
-          <w:szCs w:val="28"/>
-          <w:lang w:val="en-US"/>
-        </w:rPr>
-        <w:t>&gt;</w:t>
-      </w:r>
-      <w:proofErr w:type="spellStart"/>
-      <w:r>
-        <w:rPr>
-          <w:rFonts w:ascii="Candara" w:hAnsi="Candara"/>
-          <w:sz w:val="28"/>
-          <w:szCs w:val="28"/>
-          <w:lang w:val="en-US"/>
-        </w:rPr>
-        <w:t>mkdir</w:t>
-      </w:r>
-      <w:proofErr w:type="spellEnd"/>
+        <w:t>gives the total count of word</w:t>
+      </w:r>
+    </w:p>
+    <w:p>
+      <w:pPr>
+        <w:pStyle w:val="ListParagraph"/>
+        <w:rPr>
+          <w:rFonts w:ascii="Candara" w:hAnsi="Candara"/>
+          <w:sz w:val="28"/>
+          <w:szCs w:val="28"/>
+          <w:lang w:val="en-US"/>
+        </w:rPr>
+      </w:pPr>
+      <w:r>
+        <w:rPr>
+          <w:rFonts w:ascii="Candara" w:hAnsi="Candara"/>
+          <w:sz w:val="28"/>
+          <w:szCs w:val="28"/>
+          <w:lang w:val="en-US"/>
+        </w:rPr>
+        <w:t xml:space="preserve">&gt;cat filename.ext | wc -c </w:t>
+      </w:r>
+      <w:r>
+        <w:rPr>
+          <w:rFonts w:ascii="Candara" w:hAnsi="Candara"/>
+          <w:sz w:val="28"/>
+          <w:szCs w:val="28"/>
+          <w:lang w:val="en-US"/>
+        </w:rPr>
+        <w:sym w:font="Wingdings" w:char="F0E0"/>
+      </w:r>
+      <w:r>
+        <w:rPr>
+          <w:rFonts w:ascii="Candara" w:hAnsi="Candara"/>
+          <w:sz w:val="28"/>
+          <w:szCs w:val="28"/>
+          <w:lang w:val="en-US"/>
+        </w:rPr>
+        <w:t xml:space="preserve"> gives the </w:t>
+      </w:r>
+      <w:r>
+        <w:rPr>
+          <w:rFonts w:ascii="Candara" w:hAnsi="Candara"/>
+          <w:sz w:val="28"/>
+          <w:szCs w:val="28"/>
+          <w:lang w:val="en-US"/>
+        </w:rPr>
+        <w:t>total count of</w:t>
+      </w:r>
+      <w:r>
+        <w:rPr>
+          <w:rFonts w:ascii="Candara" w:hAnsi="Candara"/>
+          <w:sz w:val="28"/>
+          <w:szCs w:val="28"/>
+          <w:lang w:val="en-US"/>
+        </w:rPr>
+        <w:t xml:space="preserve"> character</w:t>
+      </w:r>
+    </w:p>
+    <w:p>
+      <w:pPr>
+        <w:pStyle w:val="ListParagraph"/>
+        <w:rPr>
+          <w:rFonts w:ascii="Candara" w:hAnsi="Candara"/>
+          <w:sz w:val="28"/>
+          <w:szCs w:val="28"/>
+          <w:lang w:val="en-US"/>
+        </w:rPr>
+      </w:pPr>
+      <w:r>
+        <w:rPr>
+          <w:rFonts w:ascii="Candara" w:hAnsi="Candara"/>
+          <w:sz w:val="28"/>
+          <w:szCs w:val="28"/>
+          <w:lang w:val="en-US"/>
+        </w:rPr>
+        <w:t>&gt;cat filename.ext | wc -</w:t>
+      </w:r>
+      <w:r>
+        <w:rPr>
+          <w:rFonts w:ascii="Candara" w:hAnsi="Candara"/>
+          <w:sz w:val="28"/>
+          <w:szCs w:val="28"/>
+          <w:lang w:val="en-US"/>
+        </w:rPr>
+        <w:t>l</w:t>
+      </w:r>
       <w:r>
         <w:rPr>
           <w:rFonts w:ascii="Candara" w:hAnsi="Candara"/>
@@ -1247,1011 +1797,52 @@
           <w:szCs w:val="28"/>
           <w:lang w:val="en-US"/>
         </w:rPr>
-        <w:t xml:space="preserve"> create a folder/directory</w:t>
-      </w:r>
-    </w:p>
-    <w:p>
-      <w:pPr>
-        <w:pStyle w:val="ListParagraph"/>
-        <w:rPr>
-          <w:rFonts w:ascii="Candara" w:hAnsi="Candara"/>
-          <w:sz w:val="28"/>
-          <w:szCs w:val="28"/>
-          <w:lang w:val="en-US"/>
-        </w:rPr>
-      </w:pPr>
-      <w:r>
-        <w:rPr>
-          <w:rFonts w:ascii="Candara" w:hAnsi="Candara"/>
-          <w:sz w:val="28"/>
-          <w:szCs w:val="28"/>
-          <w:lang w:val="en-US"/>
-        </w:rPr>
-        <w:t xml:space="preserve">&gt; cp </w:t>
-      </w:r>
-      <w:proofErr w:type="spellStart"/>
-      <w:proofErr w:type="gramStart"/>
-      <w:r>
-        <w:rPr>
-          <w:rFonts w:ascii="Candara" w:hAnsi="Candara"/>
-          <w:sz w:val="28"/>
-          <w:szCs w:val="28"/>
-          <w:lang w:val="en-US"/>
-        </w:rPr>
-        <w:t>filename</w:t>
-      </w:r>
-      <w:r>
-        <w:rPr>
-          <w:rFonts w:ascii="Candara" w:hAnsi="Candara"/>
-          <w:sz w:val="28"/>
-          <w:szCs w:val="28"/>
-          <w:lang w:val="en-US"/>
-        </w:rPr>
-        <w:t>.ext</w:t>
-      </w:r>
-      <w:proofErr w:type="spellEnd"/>
-      <w:r>
-        <w:rPr>
-          <w:rFonts w:ascii="Candara" w:hAnsi="Candara"/>
-          <w:sz w:val="28"/>
-          <w:szCs w:val="28"/>
-          <w:lang w:val="en-US"/>
-        </w:rPr>
-        <w:t xml:space="preserve">  .</w:t>
-      </w:r>
-      <w:proofErr w:type="gramEnd"/>
-      <w:r>
-        <w:rPr>
-          <w:rFonts w:ascii="Candara" w:hAnsi="Candara"/>
-          <w:sz w:val="28"/>
-          <w:szCs w:val="28"/>
-          <w:lang w:val="en-US"/>
-        </w:rPr>
-        <w:t>/</w:t>
-      </w:r>
-      <w:proofErr w:type="spellStart"/>
-      <w:r>
-        <w:rPr>
-          <w:rFonts w:ascii="Candara" w:hAnsi="Candara"/>
-          <w:sz w:val="28"/>
-          <w:szCs w:val="28"/>
-          <w:lang w:val="en-US"/>
-        </w:rPr>
-        <w:t>foldername</w:t>
-      </w:r>
-      <w:proofErr w:type="spellEnd"/>
-      <w:r>
-        <w:rPr>
-          <w:rFonts w:ascii="Candara" w:hAnsi="Candara"/>
-          <w:sz w:val="28"/>
-          <w:szCs w:val="28"/>
-          <w:lang w:val="en-US"/>
-        </w:rPr>
-        <w:t xml:space="preserve">  (./ for same folder)</w:t>
-      </w:r>
-    </w:p>
-    <w:p>
-      <w:pPr>
-        <w:pStyle w:val="ListParagraph"/>
-        <w:rPr>
-          <w:rFonts w:ascii="Candara" w:hAnsi="Candara"/>
-          <w:sz w:val="28"/>
-          <w:szCs w:val="28"/>
-          <w:lang w:val="en-US"/>
-        </w:rPr>
-      </w:pPr>
-      <w:r>
-        <w:rPr>
-          <w:rFonts w:ascii="Candara" w:hAnsi="Candara"/>
-          <w:sz w:val="28"/>
-          <w:szCs w:val="28"/>
-          <w:lang w:val="en-US"/>
-        </w:rPr>
-        <w:t xml:space="preserve">&gt;cp </w:t>
-      </w:r>
-      <w:proofErr w:type="spellStart"/>
-      <w:r>
-        <w:rPr>
-          <w:rFonts w:ascii="Candara" w:hAnsi="Candara"/>
-          <w:sz w:val="28"/>
-          <w:szCs w:val="28"/>
-          <w:lang w:val="en-US"/>
-        </w:rPr>
-        <w:t>cp</w:t>
-      </w:r>
-      <w:proofErr w:type="spellEnd"/>
-      <w:r>
-        <w:rPr>
-          <w:rFonts w:ascii="Candara" w:hAnsi="Candara"/>
-          <w:sz w:val="28"/>
-          <w:szCs w:val="28"/>
-          <w:lang w:val="en-US"/>
-        </w:rPr>
-        <w:t xml:space="preserve"> </w:t>
-      </w:r>
-      <w:proofErr w:type="spellStart"/>
-      <w:r>
-        <w:rPr>
-          <w:rFonts w:ascii="Candara" w:hAnsi="Candara"/>
-          <w:sz w:val="28"/>
-          <w:szCs w:val="28"/>
-          <w:lang w:val="en-US"/>
-        </w:rPr>
-        <w:t>filename.ext</w:t>
-      </w:r>
-      <w:proofErr w:type="spellEnd"/>
-      <w:r>
-        <w:rPr>
-          <w:rFonts w:ascii="Candara" w:hAnsi="Candara"/>
-          <w:sz w:val="28"/>
-          <w:szCs w:val="28"/>
-          <w:lang w:val="en-US"/>
-        </w:rPr>
-        <w:t xml:space="preserve"> </w:t>
-      </w:r>
-      <w:proofErr w:type="gramStart"/>
-      <w:r>
-        <w:rPr>
-          <w:rFonts w:ascii="Candara" w:hAnsi="Candara"/>
-          <w:sz w:val="28"/>
-          <w:szCs w:val="28"/>
-          <w:lang w:val="en-US"/>
-        </w:rPr>
-        <w:t xml:space="preserve"> .</w:t>
-      </w:r>
-      <w:r>
-        <w:rPr>
-          <w:rFonts w:ascii="Candara" w:hAnsi="Candara"/>
-          <w:sz w:val="28"/>
-          <w:szCs w:val="28"/>
-          <w:lang w:val="en-US"/>
-        </w:rPr>
-        <w:t>.</w:t>
-      </w:r>
-      <w:proofErr w:type="gramEnd"/>
-      <w:r>
-        <w:rPr>
-          <w:rFonts w:ascii="Candara" w:hAnsi="Candara"/>
-          <w:sz w:val="28"/>
-          <w:szCs w:val="28"/>
-          <w:lang w:val="en-US"/>
-        </w:rPr>
-        <w:t>/</w:t>
-      </w:r>
-      <w:proofErr w:type="spellStart"/>
-      <w:r>
-        <w:rPr>
-          <w:rFonts w:ascii="Candara" w:hAnsi="Candara"/>
-          <w:sz w:val="28"/>
-          <w:szCs w:val="28"/>
-          <w:lang w:val="en-US"/>
-        </w:rPr>
-        <w:t>foldername</w:t>
-      </w:r>
-      <w:proofErr w:type="spellEnd"/>
-      <w:r>
-        <w:rPr>
-          <w:rFonts w:ascii="Candara" w:hAnsi="Candara"/>
-          <w:sz w:val="28"/>
-          <w:szCs w:val="28"/>
-          <w:lang w:val="en-US"/>
-        </w:rPr>
-        <w:t xml:space="preserve">  </w:t>
-      </w:r>
-      <w:r>
-        <w:rPr>
-          <w:rFonts w:ascii="Candara" w:hAnsi="Candara"/>
-          <w:sz w:val="28"/>
-          <w:szCs w:val="28"/>
-          <w:lang w:val="en-US"/>
-        </w:rPr>
-        <w:t>(../ one folder back)</w:t>
-      </w:r>
-    </w:p>
-    <w:p>
-      <w:pPr>
-        <w:pStyle w:val="ListParagraph"/>
-        <w:rPr>
-          <w:rFonts w:ascii="Candara" w:hAnsi="Candara"/>
-          <w:sz w:val="28"/>
-          <w:szCs w:val="28"/>
-          <w:lang w:val="en-US"/>
-        </w:rPr>
-      </w:pPr>
-      <w:r>
-        <w:rPr>
-          <w:rFonts w:ascii="Candara" w:hAnsi="Candara"/>
-          <w:sz w:val="28"/>
-          <w:szCs w:val="28"/>
-          <w:lang w:val="en-US"/>
-        </w:rPr>
-        <w:t xml:space="preserve">&gt;mv </w:t>
-      </w:r>
-      <w:proofErr w:type="spellStart"/>
-      <w:proofErr w:type="gramStart"/>
-      <w:r>
-        <w:rPr>
-          <w:rFonts w:ascii="Candara" w:hAnsi="Candara"/>
-          <w:sz w:val="28"/>
-          <w:szCs w:val="28"/>
-          <w:lang w:val="en-US"/>
-        </w:rPr>
-        <w:t>oldfilename.ext</w:t>
-      </w:r>
-      <w:proofErr w:type="spellEnd"/>
-      <w:r>
-        <w:rPr>
-          <w:rFonts w:ascii="Candara" w:hAnsi="Candara"/>
-          <w:sz w:val="28"/>
-          <w:szCs w:val="28"/>
-          <w:lang w:val="en-US"/>
-        </w:rPr>
-        <w:t xml:space="preserve">  </w:t>
-      </w:r>
-      <w:proofErr w:type="spellStart"/>
-      <w:r>
-        <w:rPr>
-          <w:rFonts w:ascii="Candara" w:hAnsi="Candara"/>
-          <w:sz w:val="28"/>
-          <w:szCs w:val="28"/>
-          <w:lang w:val="en-US"/>
-        </w:rPr>
-        <w:t>newfilename.ext</w:t>
-      </w:r>
-      <w:proofErr w:type="spellEnd"/>
-      <w:proofErr w:type="gramEnd"/>
-      <w:r>
-        <w:rPr>
-          <w:rFonts w:ascii="Candara" w:hAnsi="Candara"/>
-          <w:sz w:val="28"/>
-          <w:szCs w:val="28"/>
-          <w:lang w:val="en-US"/>
-        </w:rPr>
-        <w:t xml:space="preserve"> </w:t>
-      </w:r>
-      <w:r>
-        <w:rPr>
-          <w:rFonts w:ascii="Candara" w:hAnsi="Candara"/>
-          <w:sz w:val="28"/>
-          <w:szCs w:val="28"/>
-          <w:lang w:val="en-US"/>
-        </w:rPr>
-        <w:sym w:font="Wingdings" w:char="F0E0"/>
-      </w:r>
-      <w:r>
-        <w:rPr>
-          <w:rFonts w:ascii="Candara" w:hAnsi="Candara"/>
-          <w:sz w:val="28"/>
-          <w:szCs w:val="28"/>
-          <w:lang w:val="en-US"/>
-        </w:rPr>
-        <w:t xml:space="preserve"> To rename file</w:t>
-      </w:r>
-    </w:p>
-    <w:p>
-      <w:pPr>
-        <w:pStyle w:val="ListParagraph"/>
-        <w:rPr>
-          <w:rFonts w:ascii="Candara" w:hAnsi="Candara"/>
-          <w:sz w:val="28"/>
-          <w:szCs w:val="28"/>
-          <w:lang w:val="en-US"/>
-        </w:rPr>
-      </w:pPr>
-      <w:r>
-        <w:rPr>
-          <w:rFonts w:ascii="Candara" w:hAnsi="Candara"/>
-          <w:sz w:val="28"/>
-          <w:szCs w:val="28"/>
-          <w:lang w:val="en-US"/>
-        </w:rPr>
-        <w:t xml:space="preserve">&gt;rm </w:t>
-      </w:r>
-      <w:proofErr w:type="spellStart"/>
-      <w:r>
-        <w:rPr>
-          <w:rFonts w:ascii="Candara" w:hAnsi="Candara"/>
-          <w:sz w:val="28"/>
-          <w:szCs w:val="28"/>
-          <w:lang w:val="en-US"/>
-        </w:rPr>
-        <w:t>filename.ext</w:t>
-      </w:r>
-      <w:proofErr w:type="spellEnd"/>
-      <w:r>
-        <w:rPr>
-          <w:rFonts w:ascii="Candara" w:hAnsi="Candara"/>
-          <w:sz w:val="28"/>
-          <w:szCs w:val="28"/>
-          <w:lang w:val="en-US"/>
-        </w:rPr>
-        <w:t xml:space="preserve"> </w:t>
-      </w:r>
-      <w:r>
-        <w:rPr>
-          <w:rFonts w:ascii="Candara" w:hAnsi="Candara"/>
-          <w:sz w:val="28"/>
-          <w:szCs w:val="28"/>
-          <w:lang w:val="en-US"/>
-        </w:rPr>
-        <w:sym w:font="Wingdings" w:char="F0E0"/>
-      </w:r>
-      <w:r>
-        <w:rPr>
-          <w:rFonts w:ascii="Candara" w:hAnsi="Candara"/>
-          <w:sz w:val="28"/>
-          <w:szCs w:val="28"/>
-          <w:lang w:val="en-US"/>
-        </w:rPr>
-        <w:t xml:space="preserve"> to delete a file</w:t>
-      </w:r>
-    </w:p>
-    <w:p>
-      <w:pPr>
-        <w:pStyle w:val="ListParagraph"/>
-        <w:rPr>
-          <w:rFonts w:ascii="Candara" w:hAnsi="Candara"/>
-          <w:sz w:val="28"/>
-          <w:szCs w:val="28"/>
-          <w:lang w:val="en-US"/>
-        </w:rPr>
-      </w:pPr>
-      <w:r>
-        <w:rPr>
-          <w:rFonts w:ascii="Candara" w:hAnsi="Candara"/>
-          <w:sz w:val="28"/>
-          <w:szCs w:val="28"/>
-          <w:lang w:val="en-US"/>
-        </w:rPr>
-        <w:t>&gt;</w:t>
-      </w:r>
-      <w:proofErr w:type="spellStart"/>
-      <w:r>
-        <w:rPr>
-          <w:rFonts w:ascii="Candara" w:hAnsi="Candara"/>
-          <w:sz w:val="28"/>
-          <w:szCs w:val="28"/>
-          <w:lang w:val="en-US"/>
-        </w:rPr>
-        <w:t>rmdir</w:t>
-      </w:r>
-      <w:proofErr w:type="spellEnd"/>
-      <w:r>
-        <w:rPr>
-          <w:rFonts w:ascii="Candara" w:hAnsi="Candara"/>
-          <w:sz w:val="28"/>
-          <w:szCs w:val="28"/>
-          <w:lang w:val="en-US"/>
-        </w:rPr>
-        <w:t xml:space="preserve"> </w:t>
-      </w:r>
-      <w:proofErr w:type="spellStart"/>
-      <w:r>
-        <w:rPr>
-          <w:rFonts w:ascii="Candara" w:hAnsi="Candara"/>
-          <w:sz w:val="28"/>
-          <w:szCs w:val="28"/>
-          <w:lang w:val="en-US"/>
-        </w:rPr>
-        <w:t>foldername</w:t>
-      </w:r>
-      <w:proofErr w:type="spellEnd"/>
-      <w:r>
-        <w:rPr>
-          <w:rFonts w:ascii="Candara" w:hAnsi="Candara"/>
-          <w:sz w:val="28"/>
-          <w:szCs w:val="28"/>
-          <w:lang w:val="en-US"/>
-        </w:rPr>
-        <w:t xml:space="preserve"> </w:t>
-      </w:r>
-      <w:r>
-        <w:rPr>
-          <w:rFonts w:ascii="Candara" w:hAnsi="Candara"/>
-          <w:sz w:val="28"/>
-          <w:szCs w:val="28"/>
-          <w:lang w:val="en-US"/>
-        </w:rPr>
-        <w:sym w:font="Wingdings" w:char="F0E0"/>
-      </w:r>
-      <w:r>
-        <w:rPr>
-          <w:rFonts w:ascii="Candara" w:hAnsi="Candara"/>
-          <w:sz w:val="28"/>
-          <w:szCs w:val="28"/>
-          <w:lang w:val="en-US"/>
-        </w:rPr>
-        <w:t xml:space="preserve"> to delete a folder</w:t>
-      </w:r>
-    </w:p>
-    <w:p>
-      <w:pPr>
-        <w:pStyle w:val="ListParagraph"/>
-        <w:rPr>
-          <w:rFonts w:ascii="Candara" w:hAnsi="Candara"/>
-          <w:sz w:val="28"/>
-          <w:szCs w:val="28"/>
-          <w:lang w:val="en-US"/>
-        </w:rPr>
-      </w:pPr>
-      <w:r>
-        <w:rPr>
-          <w:rFonts w:ascii="Candara" w:hAnsi="Candara"/>
-          <w:sz w:val="28"/>
-          <w:szCs w:val="28"/>
-          <w:lang w:val="en-US"/>
-        </w:rPr>
-        <w:t xml:space="preserve">&gt;rm -R </w:t>
-      </w:r>
-      <w:proofErr w:type="spellStart"/>
-      <w:r>
-        <w:rPr>
-          <w:rFonts w:ascii="Candara" w:hAnsi="Candara"/>
-          <w:sz w:val="28"/>
-          <w:szCs w:val="28"/>
-          <w:lang w:val="en-US"/>
-        </w:rPr>
-        <w:t>foldername</w:t>
-      </w:r>
-      <w:proofErr w:type="spellEnd"/>
-      <w:r>
-        <w:rPr>
-          <w:rFonts w:ascii="Candara" w:hAnsi="Candara"/>
-          <w:sz w:val="28"/>
-          <w:szCs w:val="28"/>
-          <w:lang w:val="en-US"/>
-        </w:rPr>
-        <w:t xml:space="preserve"> </w:t>
-      </w:r>
-      <w:r>
-        <w:rPr>
-          <w:rFonts w:ascii="Candara" w:hAnsi="Candara"/>
-          <w:sz w:val="28"/>
-          <w:szCs w:val="28"/>
-          <w:lang w:val="en-US"/>
-        </w:rPr>
-        <w:sym w:font="Wingdings" w:char="F0E0"/>
-      </w:r>
-      <w:r>
-        <w:rPr>
-          <w:rFonts w:ascii="Candara" w:hAnsi="Candara"/>
-          <w:sz w:val="28"/>
-          <w:szCs w:val="28"/>
-          <w:lang w:val="en-US"/>
-        </w:rPr>
-        <w:t xml:space="preserve"> delete the folder even the if it has subfolders and files</w:t>
-      </w:r>
-    </w:p>
-    <w:p>
-      <w:pPr>
-        <w:pStyle w:val="ListParagraph"/>
-        <w:rPr>
-          <w:rFonts w:ascii="Candara" w:hAnsi="Candara"/>
-          <w:sz w:val="28"/>
-          <w:szCs w:val="28"/>
-          <w:lang w:val="en-US"/>
-        </w:rPr>
-      </w:pPr>
-      <w:r>
-        <w:rPr>
-          <w:rFonts w:ascii="Candara" w:hAnsi="Candara"/>
-          <w:sz w:val="28"/>
-          <w:szCs w:val="28"/>
-          <w:lang w:val="en-US"/>
-        </w:rPr>
-        <w:t xml:space="preserve">&gt; cd </w:t>
-      </w:r>
-      <w:proofErr w:type="spellStart"/>
-      <w:r>
-        <w:rPr>
-          <w:rFonts w:ascii="Candara" w:hAnsi="Candara"/>
-          <w:sz w:val="28"/>
-          <w:szCs w:val="28"/>
-          <w:lang w:val="en-US"/>
-        </w:rPr>
-        <w:t>Natwest</w:t>
-      </w:r>
-      <w:proofErr w:type="spellEnd"/>
-      <w:r>
-        <w:rPr>
-          <w:rFonts w:ascii="Candara" w:hAnsi="Candara"/>
-          <w:sz w:val="28"/>
-          <w:szCs w:val="28"/>
-          <w:lang w:val="en-US"/>
-        </w:rPr>
-        <w:t xml:space="preserve">\ demo/ </w:t>
-      </w:r>
-      <w:r>
-        <w:rPr>
-          <w:rFonts w:ascii="Candara" w:hAnsi="Candara"/>
-          <w:sz w:val="28"/>
-          <w:szCs w:val="28"/>
-          <w:lang w:val="en-US"/>
-        </w:rPr>
-        <w:sym w:font="Wingdings" w:char="F0E0"/>
-      </w:r>
-      <w:r>
-        <w:rPr>
-          <w:rFonts w:ascii="Candara" w:hAnsi="Candara"/>
-          <w:sz w:val="28"/>
-          <w:szCs w:val="28"/>
-          <w:lang w:val="en-US"/>
-        </w:rPr>
-        <w:t xml:space="preserve"> to navigate to a folder that has named using space. (</w:t>
-      </w:r>
-      <w:proofErr w:type="spellStart"/>
-      <w:r>
-        <w:rPr>
-          <w:rFonts w:ascii="Candara" w:hAnsi="Candara"/>
-          <w:sz w:val="28"/>
-          <w:szCs w:val="28"/>
-          <w:lang w:val="en-US"/>
-        </w:rPr>
-        <w:t>Natwest</w:t>
-      </w:r>
-      <w:proofErr w:type="spellEnd"/>
-      <w:r>
-        <w:rPr>
-          <w:rFonts w:ascii="Candara" w:hAnsi="Candara"/>
-          <w:sz w:val="28"/>
-          <w:szCs w:val="28"/>
-          <w:lang w:val="en-US"/>
-        </w:rPr>
-        <w:t xml:space="preserve"> demo)</w:t>
-      </w:r>
-      <w:r>
-        <w:rPr>
-          <w:rFonts w:ascii="Candara" w:hAnsi="Candara"/>
-          <w:sz w:val="28"/>
-          <w:szCs w:val="28"/>
-          <w:lang w:val="en-US"/>
-        </w:rPr>
-        <w:t xml:space="preserve"> </w:t>
-      </w:r>
-    </w:p>
-    <w:p>
-      <w:pPr>
-        <w:pStyle w:val="ListParagraph"/>
-        <w:rPr>
-          <w:rFonts w:ascii="Candara" w:hAnsi="Candara"/>
-          <w:sz w:val="28"/>
-          <w:szCs w:val="28"/>
-          <w:lang w:val="en-US"/>
-        </w:rPr>
-      </w:pPr>
-      <w:r>
-        <w:rPr>
-          <w:rFonts w:ascii="Candara" w:hAnsi="Candara"/>
-          <w:sz w:val="28"/>
-          <w:szCs w:val="28"/>
-          <w:lang w:val="en-US"/>
-        </w:rPr>
-        <w:t xml:space="preserve">&gt; </w:t>
-      </w:r>
-      <w:proofErr w:type="gramStart"/>
-      <w:r>
-        <w:rPr>
-          <w:rFonts w:ascii="Candara" w:hAnsi="Candara"/>
-          <w:sz w:val="28"/>
-          <w:szCs w:val="28"/>
-          <w:lang w:val="en-US"/>
-        </w:rPr>
-        <w:t xml:space="preserve">find </w:t>
-      </w:r>
-      <w:r>
-        <w:rPr>
-          <w:rFonts w:ascii="Candara" w:hAnsi="Candara"/>
-          <w:sz w:val="28"/>
-          <w:szCs w:val="28"/>
-          <w:lang w:val="en-US"/>
-        </w:rPr>
-        <w:t>.</w:t>
-      </w:r>
-      <w:proofErr w:type="gramEnd"/>
-      <w:r>
-        <w:rPr>
-          <w:rFonts w:ascii="Candara" w:hAnsi="Candara"/>
-          <w:sz w:val="28"/>
-          <w:szCs w:val="28"/>
-          <w:lang w:val="en-US"/>
-        </w:rPr>
-        <w:t xml:space="preserve"> -</w:t>
-      </w:r>
-      <w:proofErr w:type="gramStart"/>
-      <w:r>
-        <w:rPr>
-          <w:rFonts w:ascii="Candara" w:hAnsi="Candara"/>
-          <w:sz w:val="28"/>
-          <w:szCs w:val="28"/>
-          <w:lang w:val="en-US"/>
-        </w:rPr>
-        <w:t xml:space="preserve">name  </w:t>
-      </w:r>
-      <w:proofErr w:type="spellStart"/>
-      <w:r>
-        <w:rPr>
-          <w:rFonts w:ascii="Candara" w:hAnsi="Candara"/>
-          <w:sz w:val="28"/>
-          <w:szCs w:val="28"/>
-          <w:lang w:val="en-US"/>
-        </w:rPr>
-        <w:t>filename.ext</w:t>
-      </w:r>
-      <w:proofErr w:type="spellEnd"/>
-      <w:proofErr w:type="gramEnd"/>
-      <w:r>
-        <w:rPr>
-          <w:rFonts w:ascii="Candara" w:hAnsi="Candara"/>
-          <w:sz w:val="28"/>
-          <w:szCs w:val="28"/>
-          <w:lang w:val="en-US"/>
-        </w:rPr>
-        <w:t xml:space="preserve">  </w:t>
-      </w:r>
-      <w:r>
-        <w:rPr>
-          <w:rFonts w:ascii="Candara" w:hAnsi="Candara"/>
-          <w:sz w:val="28"/>
-          <w:szCs w:val="28"/>
-          <w:lang w:val="en-US"/>
-        </w:rPr>
-        <w:sym w:font="Wingdings" w:char="F0E0"/>
-      </w:r>
-      <w:r>
-        <w:rPr>
-          <w:rFonts w:ascii="Candara" w:hAnsi="Candara"/>
-          <w:sz w:val="28"/>
-          <w:szCs w:val="28"/>
-          <w:lang w:val="en-US"/>
-        </w:rPr>
-        <w:t xml:space="preserve"> searching the file (. - path)</w:t>
-      </w:r>
-    </w:p>
-    <w:p>
-      <w:pPr>
-        <w:pStyle w:val="ListParagraph"/>
-        <w:rPr>
-          <w:rFonts w:ascii="Candara" w:hAnsi="Candara"/>
-          <w:sz w:val="28"/>
-          <w:szCs w:val="28"/>
-          <w:lang w:val="en-US"/>
-        </w:rPr>
-      </w:pPr>
-      <w:r>
-        <w:rPr>
-          <w:rFonts w:ascii="Candara" w:hAnsi="Candara"/>
-          <w:sz w:val="28"/>
-          <w:szCs w:val="28"/>
-          <w:lang w:val="en-US"/>
-        </w:rPr>
-        <w:t xml:space="preserve">&gt; </w:t>
-      </w:r>
-      <w:proofErr w:type="gramStart"/>
-      <w:r>
-        <w:rPr>
-          <w:rFonts w:ascii="Candara" w:hAnsi="Candara"/>
-          <w:sz w:val="28"/>
-          <w:szCs w:val="28"/>
-          <w:lang w:val="en-US"/>
-        </w:rPr>
-        <w:t>find .</w:t>
-      </w:r>
-      <w:proofErr w:type="gramEnd"/>
-      <w:r>
-        <w:rPr>
-          <w:rFonts w:ascii="Candara" w:hAnsi="Candara"/>
-          <w:sz w:val="28"/>
-          <w:szCs w:val="28"/>
-          <w:lang w:val="en-US"/>
-        </w:rPr>
-        <w:t xml:space="preserve"> -type f -name “demo*” </w:t>
-      </w:r>
-      <w:r>
-        <w:rPr>
-          <w:rFonts w:ascii="Candara" w:hAnsi="Candara"/>
-          <w:sz w:val="28"/>
-          <w:szCs w:val="28"/>
-          <w:lang w:val="en-US"/>
-        </w:rPr>
-        <w:sym w:font="Wingdings" w:char="F0E0"/>
-      </w:r>
-      <w:r>
-        <w:rPr>
-          <w:rFonts w:ascii="Candara" w:hAnsi="Candara"/>
-          <w:sz w:val="28"/>
-          <w:szCs w:val="28"/>
-          <w:lang w:val="en-US"/>
-        </w:rPr>
-        <w:t xml:space="preserve"> to search only the files starting with demo</w:t>
-      </w:r>
-    </w:p>
-    <w:p>
-      <w:pPr>
-        <w:pStyle w:val="ListParagraph"/>
-        <w:rPr>
-          <w:rFonts w:ascii="Candara" w:hAnsi="Candara"/>
-          <w:sz w:val="28"/>
-          <w:szCs w:val="28"/>
-          <w:lang w:val="en-US"/>
-        </w:rPr>
-      </w:pPr>
-      <w:r>
-        <w:rPr>
-          <w:rFonts w:ascii="Candara" w:hAnsi="Candara"/>
-          <w:sz w:val="28"/>
-          <w:szCs w:val="28"/>
-          <w:lang w:val="en-US"/>
-        </w:rPr>
-        <w:t xml:space="preserve">&gt; </w:t>
-      </w:r>
-      <w:proofErr w:type="gramStart"/>
-      <w:r>
-        <w:rPr>
-          <w:rFonts w:ascii="Candara" w:hAnsi="Candara"/>
-          <w:sz w:val="28"/>
-          <w:szCs w:val="28"/>
-          <w:lang w:val="en-US"/>
-        </w:rPr>
-        <w:t>find .</w:t>
-      </w:r>
-      <w:proofErr w:type="gramEnd"/>
-      <w:r>
-        <w:rPr>
-          <w:rFonts w:ascii="Candara" w:hAnsi="Candara"/>
-          <w:sz w:val="28"/>
-          <w:szCs w:val="28"/>
-          <w:lang w:val="en-US"/>
-        </w:rPr>
-        <w:t xml:space="preserve"> -type </w:t>
-      </w:r>
-      <w:r>
-        <w:rPr>
-          <w:rFonts w:ascii="Candara" w:hAnsi="Candara"/>
-          <w:sz w:val="28"/>
-          <w:szCs w:val="28"/>
-          <w:lang w:val="en-US"/>
-        </w:rPr>
-        <w:t>d</w:t>
-      </w:r>
-      <w:r>
-        <w:rPr>
-          <w:rFonts w:ascii="Candara" w:hAnsi="Candara"/>
-          <w:sz w:val="28"/>
-          <w:szCs w:val="28"/>
-          <w:lang w:val="en-US"/>
-        </w:rPr>
-        <w:t xml:space="preserve"> </w:t>
-      </w:r>
-      <w:r>
-        <w:rPr>
-          <w:rFonts w:ascii="Candara" w:hAnsi="Candara"/>
-          <w:sz w:val="28"/>
-          <w:szCs w:val="28"/>
-          <w:lang w:val="en-US"/>
-        </w:rPr>
-        <w:t xml:space="preserve">-name “demo*” </w:t>
-      </w:r>
-      <w:r>
-        <w:rPr>
-          <w:rFonts w:ascii="Candara" w:hAnsi="Candara"/>
-          <w:sz w:val="28"/>
-          <w:szCs w:val="28"/>
-          <w:lang w:val="en-US"/>
-        </w:rPr>
-        <w:sym w:font="Wingdings" w:char="F0E0"/>
-      </w:r>
-      <w:r>
-        <w:rPr>
-          <w:rFonts w:ascii="Candara" w:hAnsi="Candara"/>
-          <w:sz w:val="28"/>
-          <w:szCs w:val="28"/>
-          <w:lang w:val="en-US"/>
-        </w:rPr>
-        <w:t xml:space="preserve"> to search only the f</w:t>
-      </w:r>
-      <w:r>
-        <w:rPr>
-          <w:rFonts w:ascii="Candara" w:hAnsi="Candara"/>
-          <w:sz w:val="28"/>
-          <w:szCs w:val="28"/>
-          <w:lang w:val="en-US"/>
-        </w:rPr>
-        <w:t>olders</w:t>
-      </w:r>
-      <w:r>
-        <w:rPr>
-          <w:rFonts w:ascii="Candara" w:hAnsi="Candara"/>
-          <w:sz w:val="28"/>
-          <w:szCs w:val="28"/>
-          <w:lang w:val="en-US"/>
-        </w:rPr>
-        <w:t xml:space="preserve"> starting with demo</w:t>
-      </w:r>
-    </w:p>
-    <w:p>
-      <w:pPr>
-        <w:pStyle w:val="ListParagraph"/>
-        <w:rPr>
-          <w:rFonts w:ascii="Candara" w:hAnsi="Candara"/>
-          <w:sz w:val="28"/>
-          <w:szCs w:val="28"/>
-          <w:lang w:val="en-US"/>
-        </w:rPr>
-      </w:pPr>
-      <w:r>
-        <w:rPr>
-          <w:rFonts w:ascii="Candara" w:hAnsi="Candara"/>
-          <w:sz w:val="28"/>
-          <w:szCs w:val="28"/>
-          <w:lang w:val="en-US"/>
-        </w:rPr>
-        <w:t>&gt;</w:t>
-      </w:r>
-      <w:r>
-        <w:rPr>
-          <w:rFonts w:ascii="Candara" w:hAnsi="Candara"/>
-          <w:sz w:val="28"/>
-          <w:szCs w:val="28"/>
-          <w:lang w:val="en-US"/>
-        </w:rPr>
-        <w:t xml:space="preserve"> </w:t>
-      </w:r>
-      <w:proofErr w:type="gramStart"/>
-      <w:r>
-        <w:rPr>
-          <w:rFonts w:ascii="Candara" w:hAnsi="Candara"/>
-          <w:sz w:val="28"/>
-          <w:szCs w:val="28"/>
-          <w:lang w:val="en-US"/>
-        </w:rPr>
-        <w:t>find .</w:t>
-      </w:r>
-      <w:proofErr w:type="gramEnd"/>
-      <w:r>
-        <w:rPr>
-          <w:rFonts w:ascii="Candara" w:hAnsi="Candara"/>
-          <w:sz w:val="28"/>
-          <w:szCs w:val="28"/>
-          <w:lang w:val="en-US"/>
-        </w:rPr>
-        <w:t xml:space="preserve"> -type d -</w:t>
-      </w:r>
-      <w:proofErr w:type="spellStart"/>
-      <w:r>
-        <w:rPr>
-          <w:rFonts w:ascii="Candara" w:hAnsi="Candara"/>
-          <w:sz w:val="28"/>
-          <w:szCs w:val="28"/>
-          <w:lang w:val="en-US"/>
-        </w:rPr>
-        <w:t>i</w:t>
-      </w:r>
-      <w:r>
-        <w:rPr>
-          <w:rFonts w:ascii="Candara" w:hAnsi="Candara"/>
-          <w:sz w:val="28"/>
-          <w:szCs w:val="28"/>
-          <w:lang w:val="en-US"/>
-        </w:rPr>
-        <w:t>name</w:t>
-      </w:r>
-      <w:proofErr w:type="spellEnd"/>
-      <w:r>
-        <w:rPr>
-          <w:rFonts w:ascii="Candara" w:hAnsi="Candara"/>
-          <w:sz w:val="28"/>
-          <w:szCs w:val="28"/>
-          <w:lang w:val="en-US"/>
-        </w:rPr>
-        <w:t xml:space="preserve"> “demo*”</w:t>
-      </w:r>
-      <w:r>
-        <w:rPr>
-          <w:rFonts w:ascii="Candara" w:hAnsi="Candara"/>
-          <w:sz w:val="28"/>
-          <w:szCs w:val="28"/>
-          <w:lang w:val="en-US"/>
-        </w:rPr>
-        <w:t xml:space="preserve"> </w:t>
-      </w:r>
-      <w:r>
-        <w:rPr>
-          <w:rFonts w:ascii="Candara" w:hAnsi="Candara"/>
-          <w:sz w:val="28"/>
-          <w:szCs w:val="28"/>
-          <w:lang w:val="en-US"/>
-        </w:rPr>
-        <w:sym w:font="Wingdings" w:char="F0E0"/>
-      </w:r>
-      <w:r>
-        <w:rPr>
-          <w:rFonts w:ascii="Candara" w:hAnsi="Candara"/>
-          <w:sz w:val="28"/>
-          <w:szCs w:val="28"/>
-          <w:lang w:val="en-US"/>
-        </w:rPr>
-        <w:t xml:space="preserve"> case insensitive</w:t>
-      </w:r>
-    </w:p>
-    <w:p>
-      <w:pPr>
-        <w:pStyle w:val="ListParagraph"/>
-        <w:rPr>
-          <w:rFonts w:ascii="Candara" w:hAnsi="Candara"/>
-          <w:sz w:val="28"/>
-          <w:szCs w:val="28"/>
-          <w:lang w:val="en-US"/>
-        </w:rPr>
-      </w:pPr>
-      <w:r>
-        <w:rPr>
-          <w:rFonts w:ascii="Candara" w:hAnsi="Candara"/>
-          <w:sz w:val="28"/>
-          <w:szCs w:val="28"/>
-          <w:lang w:val="en-US"/>
-        </w:rPr>
-        <w:t xml:space="preserve">&gt; </w:t>
-      </w:r>
-      <w:proofErr w:type="gramStart"/>
-      <w:r>
-        <w:rPr>
-          <w:rFonts w:ascii="Candara" w:hAnsi="Candara"/>
-          <w:sz w:val="28"/>
-          <w:szCs w:val="28"/>
-          <w:lang w:val="en-US"/>
-        </w:rPr>
-        <w:t>find .</w:t>
-      </w:r>
-      <w:proofErr w:type="gramEnd"/>
-      <w:r>
-        <w:rPr>
-          <w:rFonts w:ascii="Candara" w:hAnsi="Candara"/>
-          <w:sz w:val="28"/>
-          <w:szCs w:val="28"/>
-          <w:lang w:val="en-US"/>
-        </w:rPr>
-        <w:t xml:space="preserve"> -</w:t>
-      </w:r>
-      <w:proofErr w:type="spellStart"/>
-      <w:r>
-        <w:rPr>
-          <w:rFonts w:ascii="Candara" w:hAnsi="Candara"/>
-          <w:sz w:val="28"/>
-          <w:szCs w:val="28"/>
-          <w:lang w:val="en-US"/>
-        </w:rPr>
-        <w:t>mtime</w:t>
-      </w:r>
-      <w:proofErr w:type="spellEnd"/>
-      <w:r>
-        <w:rPr>
-          <w:rFonts w:ascii="Candara" w:hAnsi="Candara"/>
-          <w:sz w:val="28"/>
-          <w:szCs w:val="28"/>
-          <w:lang w:val="en-US"/>
-        </w:rPr>
-        <w:t xml:space="preserve">  -10 -size -50M </w:t>
-      </w:r>
-      <w:r>
-        <w:rPr>
-          <w:rFonts w:ascii="Candara" w:hAnsi="Candara"/>
-          <w:sz w:val="28"/>
-          <w:szCs w:val="28"/>
-          <w:lang w:val="en-US"/>
-        </w:rPr>
-        <w:sym w:font="Wingdings" w:char="F0E0"/>
-      </w:r>
-      <w:r>
-        <w:rPr>
-          <w:rFonts w:ascii="Candara" w:hAnsi="Candara"/>
-          <w:sz w:val="28"/>
-          <w:szCs w:val="28"/>
-          <w:lang w:val="en-US"/>
-        </w:rPr>
-        <w:t xml:space="preserve"> searching the file created 10 ago with size less than 50 MB</w:t>
-      </w:r>
+        <w:t xml:space="preserve"> gives the total count of </w:t>
+      </w:r>
+      <w:r>
+        <w:rPr>
+          <w:rFonts w:ascii="Candara" w:hAnsi="Candara"/>
+          <w:sz w:val="28"/>
+          <w:szCs w:val="28"/>
+          <w:lang w:val="en-US"/>
+        </w:rPr>
+        <w:t>lines</w:t>
+      </w:r>
+    </w:p>
+    <w:p>
+      <w:pPr>
+        <w:pStyle w:val="ListParagraph"/>
+        <w:rPr>
+          <w:rFonts w:ascii="Candara" w:hAnsi="Candara"/>
+          <w:sz w:val="28"/>
+          <w:szCs w:val="28"/>
+          <w:lang w:val="en-US"/>
+        </w:rPr>
+      </w:pPr>
+    </w:p>
+    <w:p>
+      <w:pPr>
+        <w:pStyle w:val="ListParagraph"/>
+        <w:rPr>
+          <w:rFonts w:ascii="Candara" w:hAnsi="Candara"/>
+          <w:sz w:val="28"/>
+          <w:szCs w:val="28"/>
+          <w:lang w:val="en-US"/>
+        </w:rPr>
+      </w:pPr>
       <w:bookmarkStart w:id="0" w:name="_GoBack"/>
-      <w:bookmarkEnd w:id="0"/>
+    </w:p>
+    <w:bookmarkEnd w:id="0"/>
+    <w:p>
+      <w:pPr>
+        <w:pStyle w:val="ListParagraph"/>
+        <w:rPr>
+          <w:rFonts w:ascii="Candara" w:hAnsi="Candara"/>
+          <w:sz w:val="28"/>
+          <w:szCs w:val="28"/>
+          <w:lang w:val="en-US"/>
+        </w:rPr>
+      </w:pPr>
     </w:p>
     <w:p>
       <w:pPr>

</xml_diff>